<commit_message>
refactorizacion de todas las clases.
</commit_message>
<xml_diff>
--- a/Informe Salarios.docx
+++ b/Informe Salarios.docx
@@ -169,9 +169,6 @@
       <w:pPr>
         <w:jc w:val="center"/>
       </w:pPr>
-      <w:r>
-        <w:t>DIAGRAMA 1</w:t>
-      </w:r>
     </w:p>
     <w:p>
       <w:pPr>
@@ -185,9 +182,6 @@
       <w:pPr>
         <w:jc w:val="center"/>
       </w:pPr>
-      <w:r>
-        <w:t>DIAGRAMA 2</w:t>
-      </w:r>
     </w:p>
     <w:p>
       <w:pPr>
@@ -247,7 +241,7 @@
         <w:t xml:space="preserve">Controlador) con el cual se planea ordenar los fragmentos de código de tal forma que no existan clases </w:t>
       </w:r>
       <w:r>
-        <w:t>que adquieran toda la responsabilidad, cumpliendo de esta forma el primer principio SOLID</w:t>
+        <w:t>que adquieran toda la responsabilidad</w:t>
       </w:r>
       <w:r>
         <w:t>.</w:t>
@@ -348,6 +342,7 @@
       <w:r>
         <w:t xml:space="preserve">Siendo que el trabajador podía ser de diferentes tipos con una operación en común, </w:t>
       </w:r>
+      <w:proofErr w:type="gramStart"/>
       <w:r>
         <w:rPr>
           <w:i/>
@@ -364,7 +359,14 @@
         <w:rPr>
           <w:i/>
         </w:rPr>
-        <w:t>()</w:t>
+        <w:t>(</w:t>
+      </w:r>
+      <w:proofErr w:type="gramEnd"/>
+      <w:r>
+        <w:rPr>
+          <w:i/>
+        </w:rPr>
+        <w:t>)</w:t>
       </w:r>
       <w:r>
         <w:t>, pero con diferente funcionalidad, se paso a solucionar esta implementación con el patrón Strategy</w:t>
@@ -472,7 +474,7 @@
               <w:sz w:val="40"/>
               <w:szCs w:val="40"/>
             </w:rPr>
-            <w:t>1</w:t>
+            <w:t>2</w:t>
           </w:r>
         </w:fldSimple>
       </w:p>

</xml_diff>

<commit_message>
calcular salarios del trabajador por horas
</commit_message>
<xml_diff>
--- a/Informe Salarios.docx
+++ b/Informe Salarios.docx
@@ -2,11 +2,785 @@
 <file path=word/document.xml><?xml version="1.0" encoding="utf-8"?>
 <w:document xmlns:ve="http://schemas.openxmlformats.org/markup-compatibility/2006" xmlns:o="urn:schemas-microsoft-com:office:office" xmlns:r="http://schemas.openxmlformats.org/officeDocument/2006/relationships" xmlns:m="http://schemas.openxmlformats.org/officeDocument/2006/math" xmlns:v="urn:schemas-microsoft-com:vml" xmlns:wp="http://schemas.openxmlformats.org/drawingml/2006/wordprocessingDrawing" xmlns:w10="urn:schemas-microsoft-com:office:word" xmlns:w="http://schemas.openxmlformats.org/wordprocessingml/2006/main" xmlns:wne="http://schemas.microsoft.com/office/word/2006/wordml">
   <w:body>
+    <w:sdt>
+      <w:sdtPr>
+        <w:rPr>
+          <w:rFonts w:asciiTheme="minorHAnsi" w:eastAsiaTheme="minorHAnsi" w:hAnsiTheme="minorHAnsi" w:cstheme="minorBidi"/>
+          <w:b w:val="0"/>
+          <w:bCs w:val="0"/>
+          <w:color w:val="auto"/>
+          <w:sz w:val="22"/>
+          <w:szCs w:val="22"/>
+        </w:rPr>
+        <w:id w:val="6359195"/>
+        <w:docPartObj>
+          <w:docPartGallery w:val="Table of Contents"/>
+          <w:docPartUnique/>
+        </w:docPartObj>
+      </w:sdtPr>
+      <w:sdtContent>
+        <w:p>
+          <w:pPr>
+            <w:pStyle w:val="TtulodeTDC"/>
+          </w:pPr>
+        </w:p>
+        <w:p>
+          <w:pPr>
+            <w:pStyle w:val="TtulodeTDC"/>
+            <w:rPr>
+              <w:sz w:val="52"/>
+              <w:szCs w:val="52"/>
+            </w:rPr>
+          </w:pPr>
+          <w:r>
+            <w:rPr>
+              <w:sz w:val="52"/>
+              <w:szCs w:val="52"/>
+            </w:rPr>
+            <w:t>Contenido</w:t>
+          </w:r>
+        </w:p>
+        <w:p>
+          <w:pPr>
+            <w:pStyle w:val="TDC1"/>
+            <w:tabs>
+              <w:tab w:val="right" w:leader="dot" w:pos="8828"/>
+            </w:tabs>
+            <w:rPr>
+              <w:noProof/>
+              <w:sz w:val="44"/>
+              <w:szCs w:val="44"/>
+            </w:rPr>
+          </w:pPr>
+          <w:r>
+            <w:rPr>
+              <w:sz w:val="44"/>
+              <w:szCs w:val="44"/>
+            </w:rPr>
+            <w:fldChar w:fldCharType="begin"/>
+          </w:r>
+          <w:r>
+            <w:rPr>
+              <w:sz w:val="44"/>
+              <w:szCs w:val="44"/>
+            </w:rPr>
+            <w:instrText xml:space="preserve"> TOC \o "1-3" \h \z \u </w:instrText>
+          </w:r>
+          <w:r>
+            <w:rPr>
+              <w:sz w:val="44"/>
+              <w:szCs w:val="44"/>
+            </w:rPr>
+            <w:fldChar w:fldCharType="separate"/>
+          </w:r>
+          <w:hyperlink w:anchor="_Toc293983348" w:history="1">
+            <w:r>
+              <w:rPr>
+                <w:rStyle w:val="Hipervnculo"/>
+                <w:noProof/>
+                <w:sz w:val="44"/>
+                <w:szCs w:val="44"/>
+              </w:rPr>
+              <w:t>Sistema de cálculo y pago de salarios</w:t>
+            </w:r>
+            <w:r>
+              <w:rPr>
+                <w:noProof/>
+                <w:webHidden/>
+                <w:sz w:val="44"/>
+                <w:szCs w:val="44"/>
+              </w:rPr>
+              <w:tab/>
+            </w:r>
+            <w:r>
+              <w:rPr>
+                <w:noProof/>
+                <w:webHidden/>
+                <w:sz w:val="44"/>
+                <w:szCs w:val="44"/>
+              </w:rPr>
+              <w:fldChar w:fldCharType="begin"/>
+            </w:r>
+            <w:r>
+              <w:rPr>
+                <w:noProof/>
+                <w:webHidden/>
+                <w:sz w:val="44"/>
+                <w:szCs w:val="44"/>
+              </w:rPr>
+              <w:instrText xml:space="preserve"> PAGEREF _Toc293983348 \h </w:instrText>
+            </w:r>
+            <w:r>
+              <w:rPr>
+                <w:noProof/>
+                <w:webHidden/>
+                <w:sz w:val="44"/>
+                <w:szCs w:val="44"/>
+              </w:rPr>
+            </w:r>
+            <w:r>
+              <w:rPr>
+                <w:noProof/>
+                <w:webHidden/>
+                <w:sz w:val="44"/>
+                <w:szCs w:val="44"/>
+              </w:rPr>
+              <w:fldChar w:fldCharType="separate"/>
+            </w:r>
+            <w:r>
+              <w:rPr>
+                <w:noProof/>
+                <w:webHidden/>
+                <w:sz w:val="44"/>
+                <w:szCs w:val="44"/>
+              </w:rPr>
+              <w:t>2</w:t>
+            </w:r>
+            <w:r>
+              <w:rPr>
+                <w:noProof/>
+                <w:webHidden/>
+                <w:sz w:val="44"/>
+                <w:szCs w:val="44"/>
+              </w:rPr>
+              <w:fldChar w:fldCharType="end"/>
+            </w:r>
+          </w:hyperlink>
+        </w:p>
+        <w:p>
+          <w:pPr>
+            <w:pStyle w:val="TDC2"/>
+            <w:tabs>
+              <w:tab w:val="right" w:leader="dot" w:pos="8828"/>
+            </w:tabs>
+            <w:rPr>
+              <w:noProof/>
+              <w:sz w:val="44"/>
+              <w:szCs w:val="44"/>
+            </w:rPr>
+          </w:pPr>
+          <w:hyperlink w:anchor="_Toc293983349" w:history="1">
+            <w:r>
+              <w:rPr>
+                <w:rStyle w:val="Hipervnculo"/>
+                <w:noProof/>
+                <w:sz w:val="44"/>
+                <w:szCs w:val="44"/>
+              </w:rPr>
+              <w:t>Introducción</w:t>
+            </w:r>
+            <w:r>
+              <w:rPr>
+                <w:noProof/>
+                <w:webHidden/>
+                <w:sz w:val="44"/>
+                <w:szCs w:val="44"/>
+              </w:rPr>
+              <w:tab/>
+            </w:r>
+            <w:r>
+              <w:rPr>
+                <w:noProof/>
+                <w:webHidden/>
+                <w:sz w:val="44"/>
+                <w:szCs w:val="44"/>
+              </w:rPr>
+              <w:fldChar w:fldCharType="begin"/>
+            </w:r>
+            <w:r>
+              <w:rPr>
+                <w:noProof/>
+                <w:webHidden/>
+                <w:sz w:val="44"/>
+                <w:szCs w:val="44"/>
+              </w:rPr>
+              <w:instrText xml:space="preserve"> PAGEREF _Toc293983349 \h </w:instrText>
+            </w:r>
+            <w:r>
+              <w:rPr>
+                <w:noProof/>
+                <w:webHidden/>
+                <w:sz w:val="44"/>
+                <w:szCs w:val="44"/>
+              </w:rPr>
+            </w:r>
+            <w:r>
+              <w:rPr>
+                <w:noProof/>
+                <w:webHidden/>
+                <w:sz w:val="44"/>
+                <w:szCs w:val="44"/>
+              </w:rPr>
+              <w:fldChar w:fldCharType="separate"/>
+            </w:r>
+            <w:r>
+              <w:rPr>
+                <w:noProof/>
+                <w:webHidden/>
+                <w:sz w:val="44"/>
+                <w:szCs w:val="44"/>
+              </w:rPr>
+              <w:t>2</w:t>
+            </w:r>
+            <w:r>
+              <w:rPr>
+                <w:noProof/>
+                <w:webHidden/>
+                <w:sz w:val="44"/>
+                <w:szCs w:val="44"/>
+              </w:rPr>
+              <w:fldChar w:fldCharType="end"/>
+            </w:r>
+          </w:hyperlink>
+        </w:p>
+        <w:p>
+          <w:pPr>
+            <w:pStyle w:val="TDC2"/>
+            <w:tabs>
+              <w:tab w:val="right" w:leader="dot" w:pos="8828"/>
+            </w:tabs>
+            <w:rPr>
+              <w:noProof/>
+              <w:sz w:val="44"/>
+              <w:szCs w:val="44"/>
+            </w:rPr>
+          </w:pPr>
+          <w:hyperlink w:anchor="_Toc293983350" w:history="1">
+            <w:r>
+              <w:rPr>
+                <w:rStyle w:val="Hipervnculo"/>
+                <w:noProof/>
+                <w:sz w:val="44"/>
+                <w:szCs w:val="44"/>
+              </w:rPr>
+              <w:t>Descripción del problema</w:t>
+            </w:r>
+            <w:r>
+              <w:rPr>
+                <w:noProof/>
+                <w:webHidden/>
+                <w:sz w:val="44"/>
+                <w:szCs w:val="44"/>
+              </w:rPr>
+              <w:tab/>
+            </w:r>
+            <w:r>
+              <w:rPr>
+                <w:noProof/>
+                <w:webHidden/>
+                <w:sz w:val="44"/>
+                <w:szCs w:val="44"/>
+              </w:rPr>
+              <w:fldChar w:fldCharType="begin"/>
+            </w:r>
+            <w:r>
+              <w:rPr>
+                <w:noProof/>
+                <w:webHidden/>
+                <w:sz w:val="44"/>
+                <w:szCs w:val="44"/>
+              </w:rPr>
+              <w:instrText xml:space="preserve"> PAGEREF _Toc293983350 \h </w:instrText>
+            </w:r>
+            <w:r>
+              <w:rPr>
+                <w:noProof/>
+                <w:webHidden/>
+                <w:sz w:val="44"/>
+                <w:szCs w:val="44"/>
+              </w:rPr>
+            </w:r>
+            <w:r>
+              <w:rPr>
+                <w:noProof/>
+                <w:webHidden/>
+                <w:sz w:val="44"/>
+                <w:szCs w:val="44"/>
+              </w:rPr>
+              <w:fldChar w:fldCharType="separate"/>
+            </w:r>
+            <w:r>
+              <w:rPr>
+                <w:noProof/>
+                <w:webHidden/>
+                <w:sz w:val="44"/>
+                <w:szCs w:val="44"/>
+              </w:rPr>
+              <w:t>2</w:t>
+            </w:r>
+            <w:r>
+              <w:rPr>
+                <w:noProof/>
+                <w:webHidden/>
+                <w:sz w:val="44"/>
+                <w:szCs w:val="44"/>
+              </w:rPr>
+              <w:fldChar w:fldCharType="end"/>
+            </w:r>
+          </w:hyperlink>
+        </w:p>
+        <w:p>
+          <w:pPr>
+            <w:pStyle w:val="TDC2"/>
+            <w:tabs>
+              <w:tab w:val="right" w:leader="dot" w:pos="8828"/>
+            </w:tabs>
+            <w:rPr>
+              <w:noProof/>
+              <w:sz w:val="44"/>
+              <w:szCs w:val="44"/>
+            </w:rPr>
+          </w:pPr>
+          <w:hyperlink w:anchor="_Toc293983351" w:history="1">
+            <w:r>
+              <w:rPr>
+                <w:rStyle w:val="Hipervnculo"/>
+                <w:noProof/>
+                <w:sz w:val="44"/>
+                <w:szCs w:val="44"/>
+              </w:rPr>
+              <w:t>Diagrama de clases</w:t>
+            </w:r>
+            <w:r>
+              <w:rPr>
+                <w:noProof/>
+                <w:webHidden/>
+                <w:sz w:val="44"/>
+                <w:szCs w:val="44"/>
+              </w:rPr>
+              <w:tab/>
+            </w:r>
+            <w:r>
+              <w:rPr>
+                <w:noProof/>
+                <w:webHidden/>
+                <w:sz w:val="44"/>
+                <w:szCs w:val="44"/>
+              </w:rPr>
+              <w:fldChar w:fldCharType="begin"/>
+            </w:r>
+            <w:r>
+              <w:rPr>
+                <w:noProof/>
+                <w:webHidden/>
+                <w:sz w:val="44"/>
+                <w:szCs w:val="44"/>
+              </w:rPr>
+              <w:instrText xml:space="preserve"> PAGEREF _Toc293983351 \h </w:instrText>
+            </w:r>
+            <w:r>
+              <w:rPr>
+                <w:noProof/>
+                <w:webHidden/>
+                <w:sz w:val="44"/>
+                <w:szCs w:val="44"/>
+              </w:rPr>
+            </w:r>
+            <w:r>
+              <w:rPr>
+                <w:noProof/>
+                <w:webHidden/>
+                <w:sz w:val="44"/>
+                <w:szCs w:val="44"/>
+              </w:rPr>
+              <w:fldChar w:fldCharType="separate"/>
+            </w:r>
+            <w:r>
+              <w:rPr>
+                <w:noProof/>
+                <w:webHidden/>
+                <w:sz w:val="44"/>
+                <w:szCs w:val="44"/>
+              </w:rPr>
+              <w:t>2</w:t>
+            </w:r>
+            <w:r>
+              <w:rPr>
+                <w:noProof/>
+                <w:webHidden/>
+                <w:sz w:val="44"/>
+                <w:szCs w:val="44"/>
+              </w:rPr>
+              <w:fldChar w:fldCharType="end"/>
+            </w:r>
+          </w:hyperlink>
+        </w:p>
+        <w:p>
+          <w:pPr>
+            <w:pStyle w:val="TDC2"/>
+            <w:tabs>
+              <w:tab w:val="right" w:leader="dot" w:pos="8828"/>
+            </w:tabs>
+            <w:rPr>
+              <w:noProof/>
+              <w:sz w:val="44"/>
+              <w:szCs w:val="44"/>
+            </w:rPr>
+          </w:pPr>
+          <w:hyperlink w:anchor="_Toc293983352" w:history="1">
+            <w:r>
+              <w:rPr>
+                <w:rStyle w:val="Hipervnculo"/>
+                <w:noProof/>
+                <w:sz w:val="44"/>
+                <w:szCs w:val="44"/>
+              </w:rPr>
+              <w:t>Problemas</w:t>
+            </w:r>
+            <w:r>
+              <w:rPr>
+                <w:noProof/>
+                <w:webHidden/>
+                <w:sz w:val="44"/>
+                <w:szCs w:val="44"/>
+              </w:rPr>
+              <w:tab/>
+            </w:r>
+            <w:r>
+              <w:rPr>
+                <w:noProof/>
+                <w:webHidden/>
+                <w:sz w:val="44"/>
+                <w:szCs w:val="44"/>
+              </w:rPr>
+              <w:fldChar w:fldCharType="begin"/>
+            </w:r>
+            <w:r>
+              <w:rPr>
+                <w:noProof/>
+                <w:webHidden/>
+                <w:sz w:val="44"/>
+                <w:szCs w:val="44"/>
+              </w:rPr>
+              <w:instrText xml:space="preserve"> PAGEREF _Toc293983352 \h </w:instrText>
+            </w:r>
+            <w:r>
+              <w:rPr>
+                <w:noProof/>
+                <w:webHidden/>
+                <w:sz w:val="44"/>
+                <w:szCs w:val="44"/>
+              </w:rPr>
+            </w:r>
+            <w:r>
+              <w:rPr>
+                <w:noProof/>
+                <w:webHidden/>
+                <w:sz w:val="44"/>
+                <w:szCs w:val="44"/>
+              </w:rPr>
+              <w:fldChar w:fldCharType="separate"/>
+            </w:r>
+            <w:r>
+              <w:rPr>
+                <w:noProof/>
+                <w:webHidden/>
+                <w:sz w:val="44"/>
+                <w:szCs w:val="44"/>
+              </w:rPr>
+              <w:t>3</w:t>
+            </w:r>
+            <w:r>
+              <w:rPr>
+                <w:noProof/>
+                <w:webHidden/>
+                <w:sz w:val="44"/>
+                <w:szCs w:val="44"/>
+              </w:rPr>
+              <w:fldChar w:fldCharType="end"/>
+            </w:r>
+          </w:hyperlink>
+        </w:p>
+        <w:p>
+          <w:pPr>
+            <w:pStyle w:val="TDC3"/>
+            <w:tabs>
+              <w:tab w:val="right" w:leader="dot" w:pos="8828"/>
+            </w:tabs>
+            <w:rPr>
+              <w:noProof/>
+              <w:sz w:val="44"/>
+              <w:szCs w:val="44"/>
+            </w:rPr>
+          </w:pPr>
+          <w:hyperlink w:anchor="_Toc293983353" w:history="1">
+            <w:r>
+              <w:rPr>
+                <w:rStyle w:val="Hipervnculo"/>
+                <w:noProof/>
+                <w:sz w:val="44"/>
+                <w:szCs w:val="44"/>
+              </w:rPr>
+              <w:t>Problemas principales</w:t>
+            </w:r>
+            <w:r>
+              <w:rPr>
+                <w:noProof/>
+                <w:webHidden/>
+                <w:sz w:val="44"/>
+                <w:szCs w:val="44"/>
+              </w:rPr>
+              <w:tab/>
+            </w:r>
+            <w:r>
+              <w:rPr>
+                <w:noProof/>
+                <w:webHidden/>
+                <w:sz w:val="44"/>
+                <w:szCs w:val="44"/>
+              </w:rPr>
+              <w:fldChar w:fldCharType="begin"/>
+            </w:r>
+            <w:r>
+              <w:rPr>
+                <w:noProof/>
+                <w:webHidden/>
+                <w:sz w:val="44"/>
+                <w:szCs w:val="44"/>
+              </w:rPr>
+              <w:instrText xml:space="preserve"> PAGEREF _Toc293983353 \h </w:instrText>
+            </w:r>
+            <w:r>
+              <w:rPr>
+                <w:noProof/>
+                <w:webHidden/>
+                <w:sz w:val="44"/>
+                <w:szCs w:val="44"/>
+              </w:rPr>
+            </w:r>
+            <w:r>
+              <w:rPr>
+                <w:noProof/>
+                <w:webHidden/>
+                <w:sz w:val="44"/>
+                <w:szCs w:val="44"/>
+              </w:rPr>
+              <w:fldChar w:fldCharType="separate"/>
+            </w:r>
+            <w:r>
+              <w:rPr>
+                <w:noProof/>
+                <w:webHidden/>
+                <w:sz w:val="44"/>
+                <w:szCs w:val="44"/>
+              </w:rPr>
+              <w:t>3</w:t>
+            </w:r>
+            <w:r>
+              <w:rPr>
+                <w:noProof/>
+                <w:webHidden/>
+                <w:sz w:val="44"/>
+                <w:szCs w:val="44"/>
+              </w:rPr>
+              <w:fldChar w:fldCharType="end"/>
+            </w:r>
+          </w:hyperlink>
+        </w:p>
+        <w:p>
+          <w:pPr>
+            <w:pStyle w:val="TDC2"/>
+            <w:tabs>
+              <w:tab w:val="right" w:leader="dot" w:pos="8828"/>
+            </w:tabs>
+            <w:rPr>
+              <w:noProof/>
+              <w:sz w:val="44"/>
+              <w:szCs w:val="44"/>
+            </w:rPr>
+          </w:pPr>
+          <w:hyperlink w:anchor="_Toc293983354" w:history="1">
+            <w:r>
+              <w:rPr>
+                <w:rStyle w:val="Hipervnculo"/>
+                <w:noProof/>
+                <w:sz w:val="44"/>
+                <w:szCs w:val="44"/>
+              </w:rPr>
+              <w:t>Conclusiones</w:t>
+            </w:r>
+            <w:r>
+              <w:rPr>
+                <w:noProof/>
+                <w:webHidden/>
+                <w:sz w:val="44"/>
+                <w:szCs w:val="44"/>
+              </w:rPr>
+              <w:tab/>
+            </w:r>
+            <w:r>
+              <w:rPr>
+                <w:noProof/>
+                <w:webHidden/>
+                <w:sz w:val="44"/>
+                <w:szCs w:val="44"/>
+              </w:rPr>
+              <w:fldChar w:fldCharType="begin"/>
+            </w:r>
+            <w:r>
+              <w:rPr>
+                <w:noProof/>
+                <w:webHidden/>
+                <w:sz w:val="44"/>
+                <w:szCs w:val="44"/>
+              </w:rPr>
+              <w:instrText xml:space="preserve"> PAGEREF _Toc293983354 \h </w:instrText>
+            </w:r>
+            <w:r>
+              <w:rPr>
+                <w:noProof/>
+                <w:webHidden/>
+                <w:sz w:val="44"/>
+                <w:szCs w:val="44"/>
+              </w:rPr>
+            </w:r>
+            <w:r>
+              <w:rPr>
+                <w:noProof/>
+                <w:webHidden/>
+                <w:sz w:val="44"/>
+                <w:szCs w:val="44"/>
+              </w:rPr>
+              <w:fldChar w:fldCharType="separate"/>
+            </w:r>
+            <w:r>
+              <w:rPr>
+                <w:noProof/>
+                <w:webHidden/>
+                <w:sz w:val="44"/>
+                <w:szCs w:val="44"/>
+              </w:rPr>
+              <w:t>4</w:t>
+            </w:r>
+            <w:r>
+              <w:rPr>
+                <w:noProof/>
+                <w:webHidden/>
+                <w:sz w:val="44"/>
+                <w:szCs w:val="44"/>
+              </w:rPr>
+              <w:fldChar w:fldCharType="end"/>
+            </w:r>
+          </w:hyperlink>
+        </w:p>
+        <w:p>
+          <w:pPr>
+            <w:pStyle w:val="TDC2"/>
+            <w:tabs>
+              <w:tab w:val="right" w:leader="dot" w:pos="8828"/>
+            </w:tabs>
+            <w:rPr>
+              <w:noProof/>
+              <w:sz w:val="44"/>
+              <w:szCs w:val="44"/>
+            </w:rPr>
+          </w:pPr>
+          <w:hyperlink w:anchor="_Toc293983355" w:history="1">
+            <w:r>
+              <w:rPr>
+                <w:rStyle w:val="Hipervnculo"/>
+                <w:noProof/>
+                <w:sz w:val="44"/>
+                <w:szCs w:val="44"/>
+              </w:rPr>
+              <w:t>Referencias</w:t>
+            </w:r>
+            <w:r>
+              <w:rPr>
+                <w:noProof/>
+                <w:webHidden/>
+                <w:sz w:val="44"/>
+                <w:szCs w:val="44"/>
+              </w:rPr>
+              <w:tab/>
+            </w:r>
+            <w:r>
+              <w:rPr>
+                <w:noProof/>
+                <w:webHidden/>
+                <w:sz w:val="44"/>
+                <w:szCs w:val="44"/>
+              </w:rPr>
+              <w:fldChar w:fldCharType="begin"/>
+            </w:r>
+            <w:r>
+              <w:rPr>
+                <w:noProof/>
+                <w:webHidden/>
+                <w:sz w:val="44"/>
+                <w:szCs w:val="44"/>
+              </w:rPr>
+              <w:instrText xml:space="preserve"> PAGEREF _Toc293983355 \h </w:instrText>
+            </w:r>
+            <w:r>
+              <w:rPr>
+                <w:noProof/>
+                <w:webHidden/>
+                <w:sz w:val="44"/>
+                <w:szCs w:val="44"/>
+              </w:rPr>
+            </w:r>
+            <w:r>
+              <w:rPr>
+                <w:noProof/>
+                <w:webHidden/>
+                <w:sz w:val="44"/>
+                <w:szCs w:val="44"/>
+              </w:rPr>
+              <w:fldChar w:fldCharType="separate"/>
+            </w:r>
+            <w:r>
+              <w:rPr>
+                <w:noProof/>
+                <w:webHidden/>
+                <w:sz w:val="44"/>
+                <w:szCs w:val="44"/>
+              </w:rPr>
+              <w:t>4</w:t>
+            </w:r>
+            <w:r>
+              <w:rPr>
+                <w:noProof/>
+                <w:webHidden/>
+                <w:sz w:val="44"/>
+                <w:szCs w:val="44"/>
+              </w:rPr>
+              <w:fldChar w:fldCharType="end"/>
+            </w:r>
+          </w:hyperlink>
+        </w:p>
+        <w:p>
+          <w:r>
+            <w:rPr>
+              <w:sz w:val="44"/>
+              <w:szCs w:val="44"/>
+            </w:rPr>
+            <w:fldChar w:fldCharType="end"/>
+          </w:r>
+        </w:p>
+      </w:sdtContent>
+    </w:sdt>
     <w:p>
       <w:pPr>
         <w:pStyle w:val="Ttulo1"/>
         <w:jc w:val="both"/>
       </w:pPr>
+    </w:p>
+    <w:p/>
+    <w:p/>
+    <w:p/>
+    <w:p>
+      <w:pPr>
+        <w:pStyle w:val="Ttulo1"/>
+        <w:jc w:val="both"/>
+      </w:pPr>
+      <w:bookmarkStart w:id="0" w:name="_Toc293983348"/>
+    </w:p>
+    <w:p>
+      <w:pPr>
+        <w:pStyle w:val="Ttulo1"/>
+        <w:jc w:val="both"/>
+      </w:pPr>
       <w:r>
         <w:t xml:space="preserve">Sistema de cálculo y pago de </w:t>
       </w:r>
@@ -16,15 +790,18 @@
       <w:r>
         <w:t>s</w:t>
       </w:r>
+      <w:bookmarkEnd w:id="0"/>
     </w:p>
     <w:p>
       <w:pPr>
         <w:pStyle w:val="Ttulo2"/>
         <w:jc w:val="both"/>
       </w:pPr>
+      <w:bookmarkStart w:id="1" w:name="_Toc293983349"/>
       <w:r>
         <w:t>Introducción</w:t>
       </w:r>
+      <w:bookmarkEnd w:id="1"/>
     </w:p>
     <w:p>
       <w:pPr>
@@ -58,9 +835,11 @@
         <w:pStyle w:val="Ttulo2"/>
         <w:jc w:val="both"/>
       </w:pPr>
+      <w:bookmarkStart w:id="2" w:name="_Toc293983350"/>
       <w:r>
         <w:t>Descripción del problema</w:t>
       </w:r>
+      <w:bookmarkEnd w:id="2"/>
     </w:p>
     <w:p>
       <w:pPr>
@@ -153,14 +932,269 @@
         <w:pStyle w:val="Ttulo2"/>
         <w:jc w:val="both"/>
       </w:pPr>
+      <w:bookmarkStart w:id="3" w:name="_Toc293983351"/>
       <w:r>
         <w:t>Diagrama de clases</w:t>
       </w:r>
-    </w:p>
-    <w:p>
-      <w:pPr>
-        <w:jc w:val="both"/>
-      </w:pPr>
+      <w:bookmarkEnd w:id="3"/>
+    </w:p>
+    <w:p>
+      <w:pPr>
+        <w:jc w:val="both"/>
+      </w:pPr>
+      <w:r>
+        <w:rPr>
+          <w:noProof/>
+          <w:lang w:eastAsia="es-ES"/>
+        </w:rPr>
+        <w:pict>
+          <v:group id="_x0000_s1050" style="position:absolute;left:0;text-align:left;margin-left:-21pt;margin-top:16.85pt;width:511.55pt;height:212.85pt;z-index:251679744" coordorigin="1281,9743" coordsize="10231,4257">
+            <v:rect id="_x0000_s1027" style="position:absolute;left:5684;top:9743;width:1338;height:1083" o:regroupid="1">
+              <v:textbox>
+                <w:txbxContent>
+                  <w:p>
+                    <w:pPr>
+                      <w:jc w:val="center"/>
+                      <w:rPr>
+                        <w:lang w:val="en-US"/>
+                      </w:rPr>
+                    </w:pPr>
+                    <w:proofErr w:type="spellStart"/>
+                    <w:r>
+                      <w:rPr>
+                        <w:lang w:val="en-US"/>
+                      </w:rPr>
+                      <w:t>Trabajador</w:t>
+                    </w:r>
+                    <w:proofErr w:type="spellEnd"/>
+                  </w:p>
+                </w:txbxContent>
+              </v:textbox>
+            </v:rect>
+            <v:rect id="_x0000_s1028" style="position:absolute;left:4420;top:11750;width:1339;height:1083" o:regroupid="1">
+              <v:textbox>
+                <w:txbxContent>
+                  <w:p>
+                    <w:pPr>
+                      <w:jc w:val="center"/>
+                      <w:rPr>
+                        <w:lang w:val="en-US"/>
+                      </w:rPr>
+                    </w:pPr>
+                    <w:proofErr w:type="spellStart"/>
+                    <w:r>
+                      <w:rPr>
+                        <w:lang w:val="en-US"/>
+                      </w:rPr>
+                      <w:t>TrabajadorPorHoras</w:t>
+                    </w:r>
+                    <w:proofErr w:type="spellEnd"/>
+                  </w:p>
+                </w:txbxContent>
+              </v:textbox>
+            </v:rect>
+            <v:rect id="_x0000_s1029" style="position:absolute;left:7109;top:11750;width:1339;height:1083" o:regroupid="1">
+              <v:textbox>
+                <w:txbxContent>
+                  <w:p>
+                    <w:pPr>
+                      <w:jc w:val="center"/>
+                      <w:rPr>
+                        <w:lang w:val="en-US"/>
+                      </w:rPr>
+                    </w:pPr>
+                    <w:proofErr w:type="spellStart"/>
+                    <w:r>
+                      <w:rPr>
+                        <w:lang w:val="en-US"/>
+                      </w:rPr>
+                      <w:t>TrabajadorPorMes</w:t>
+                    </w:r>
+                    <w:proofErr w:type="spellEnd"/>
+                  </w:p>
+                </w:txbxContent>
+              </v:textbox>
+            </v:rect>
+            <v:rect id="_x0000_s1030" style="position:absolute;left:4220;top:13244;width:1539;height:587" o:regroupid="1">
+              <v:textbox>
+                <w:txbxContent>
+                  <w:p>
+                    <w:pPr>
+                      <w:jc w:val="center"/>
+                      <w:rPr>
+                        <w:lang w:val="en-US"/>
+                      </w:rPr>
+                    </w:pPr>
+                    <w:proofErr w:type="spellStart"/>
+                    <w:r>
+                      <w:rPr>
+                        <w:lang w:val="en-US"/>
+                      </w:rPr>
+                      <w:t>TarjetaDiaria</w:t>
+                    </w:r>
+                    <w:proofErr w:type="spellEnd"/>
+                  </w:p>
+                </w:txbxContent>
+              </v:textbox>
+            </v:rect>
+            <v:rect id="_x0000_s1031" style="position:absolute;left:6045;top:13468;width:1465;height:532" o:regroupid="1">
+              <v:textbox>
+                <w:txbxContent>
+                  <w:p>
+                    <w:pPr>
+                      <w:jc w:val="center"/>
+                      <w:rPr>
+                        <w:lang w:val="en-US"/>
+                      </w:rPr>
+                    </w:pPr>
+                    <w:proofErr w:type="spellStart"/>
+                    <w:r>
+                      <w:rPr>
+                        <w:lang w:val="en-US"/>
+                      </w:rPr>
+                      <w:t>SinComision</w:t>
+                    </w:r>
+                    <w:proofErr w:type="spellEnd"/>
+                  </w:p>
+                </w:txbxContent>
+              </v:textbox>
+            </v:rect>
+            <v:rect id="_x0000_s1032" style="position:absolute;left:7885;top:13468;width:1492;height:532" o:regroupid="1">
+              <v:textbox>
+                <w:txbxContent>
+                  <w:p>
+                    <w:pPr>
+                      <w:jc w:val="center"/>
+                      <w:rPr>
+                        <w:lang w:val="en-US"/>
+                      </w:rPr>
+                    </w:pPr>
+                    <w:proofErr w:type="spellStart"/>
+                    <w:r>
+                      <w:rPr>
+                        <w:lang w:val="en-US"/>
+                      </w:rPr>
+                      <w:t>ConComision</w:t>
+                    </w:r>
+                    <w:proofErr w:type="spellEnd"/>
+                  </w:p>
+                </w:txbxContent>
+              </v:textbox>
+            </v:rect>
+            <v:rect id="_x0000_s1033" style="position:absolute;left:10013;top:13468;width:1499;height:532" o:regroupid="1">
+              <v:textbox>
+                <w:txbxContent>
+                  <w:p>
+                    <w:pPr>
+                      <w:jc w:val="center"/>
+                      <w:rPr>
+                        <w:lang w:val="en-US"/>
+                      </w:rPr>
+                    </w:pPr>
+                    <w:proofErr w:type="spellStart"/>
+                    <w:r>
+                      <w:rPr>
+                        <w:lang w:val="en-US"/>
+                      </w:rPr>
+                      <w:t>ReciboVenta</w:t>
+                    </w:r>
+                    <w:proofErr w:type="spellEnd"/>
+                  </w:p>
+                </w:txbxContent>
+              </v:textbox>
+            </v:rect>
+            <v:rect id="_x0000_s1034" style="position:absolute;left:3082;top:9743;width:1539;height:1083" o:regroupid="1">
+              <v:textbox>
+                <w:txbxContent>
+                  <w:p>
+                    <w:pPr>
+                      <w:spacing w:after="0"/>
+                      <w:jc w:val="center"/>
+                      <w:rPr>
+                        <w:lang w:val="en-US"/>
+                      </w:rPr>
+                    </w:pPr>
+                    <w:proofErr w:type="spellStart"/>
+                    <w:r>
+                      <w:rPr>
+                        <w:lang w:val="en-US"/>
+                      </w:rPr>
+                      <w:t>Controlador</w:t>
+                    </w:r>
+                    <w:proofErr w:type="spellEnd"/>
+                  </w:p>
+                  <w:p>
+                    <w:pPr>
+                      <w:jc w:val="center"/>
+                      <w:rPr>
+                        <w:lang w:val="en-US"/>
+                      </w:rPr>
+                    </w:pPr>
+                    <w:r>
+                      <w:rPr>
+                        <w:lang w:val="en-US"/>
+                      </w:rPr>
+                      <w:t>Pagos</w:t>
+                    </w:r>
+                  </w:p>
+                </w:txbxContent>
+              </v:textbox>
+            </v:rect>
+            <v:group id="_x0000_s1035" style="position:absolute;left:1524;top:9797;width:439;height:814" coordorigin="1066,5666" coordsize="898,2076" o:regroupid="1">
+              <v:oval id="_x0000_s1036" style="position:absolute;left:1178;top:5666;width:692;height:580"/>
+              <v:shapetype id="_x0000_t32" coordsize="21600,21600" o:spt="32" o:oned="t" path="m,l21600,21600e" filled="f">
+                <v:path arrowok="t" fillok="f" o:connecttype="none"/>
+                <o:lock v:ext="edit" shapetype="t"/>
+              </v:shapetype>
+              <v:shape id="_x0000_s1037" type="#_x0000_t32" style="position:absolute;left:1515;top:6246;width:0;height:1010" o:connectortype="straight"/>
+              <v:shape id="_x0000_s1038" type="#_x0000_t32" style="position:absolute;left:1066;top:6676;width:898;height:0" o:connectortype="straight"/>
+              <v:shape id="_x0000_s1039" type="#_x0000_t32" style="position:absolute;left:1178;top:7256;width:337;height:486;flip:x" o:connectortype="straight"/>
+              <v:shape id="_x0000_s1040" type="#_x0000_t32" style="position:absolute;left:1515;top:7256;width:355;height:486" o:connectortype="straight"/>
+            </v:group>
+            <v:rect id="_x0000_s1041" style="position:absolute;left:1281;top:10611;width:1013;height:407" o:regroupid="1" stroked="f">
+              <v:textbox>
+                <w:txbxContent>
+                  <w:p>
+                    <w:pPr>
+                      <w:jc w:val="center"/>
+                      <w:rPr>
+                        <w:lang w:val="en-US"/>
+                      </w:rPr>
+                    </w:pPr>
+                    <w:r>
+                      <w:rPr>
+                        <w:lang w:val="en-US"/>
+                      </w:rPr>
+                      <w:t>RRHH</w:t>
+                    </w:r>
+                  </w:p>
+                </w:txbxContent>
+              </v:textbox>
+            </v:rect>
+            <v:shape id="_x0000_s1042" type="#_x0000_t32" style="position:absolute;left:2157;top:10193;width:925;height:0" o:connectortype="straight" o:regroupid="1">
+              <v:stroke endarrow="block"/>
+            </v:shape>
+            <v:shape id="_x0000_s1043" type="#_x0000_t32" style="position:absolute;left:4621;top:10193;width:1063;height:1" o:connectortype="straight" o:regroupid="1"/>
+            <v:shapetype id="_x0000_t34" coordsize="21600,21600" o:spt="34" o:oned="t" adj="10800" path="m,l@0,0@0,21600,21600,21600e" filled="f">
+              <v:stroke joinstyle="miter"/>
+              <v:formulas>
+                <v:f eqn="val #0"/>
+              </v:formulas>
+              <v:path arrowok="t" fillok="f" o:connecttype="none"/>
+              <v:handles>
+                <v:h position="#0,center"/>
+              </v:handles>
+              <o:lock v:ext="edit" shapetype="t"/>
+            </v:shapetype>
+            <v:shape id="_x0000_s1044" type="#_x0000_t34" style="position:absolute;left:5328;top:10669;width:924;height:1238;rotation:270" o:connectortype="elbow" o:regroupid="1" adj="10793,-70255,-87055"/>
+            <v:shape id="_x0000_s1045" type="#_x0000_t34" style="position:absolute;left:6498;top:10737;width:924;height:1101;rotation:270;flip:x" o:connectortype="elbow" o:regroupid="1" adj="10793,79036,-133309"/>
+            <v:shape id="_x0000_s1046" type="#_x0000_t32" style="position:absolute;left:9377;top:13830;width:636;height:1;flip:x" o:connectortype="straight" o:regroupid="1"/>
+            <v:shape id="_x0000_s1047" type="#_x0000_t32" style="position:absolute;left:5171;top:12833;width:0;height:411;flip:y" o:connectortype="straight" o:regroupid="1"/>
+            <v:shape id="_x0000_s1048" type="#_x0000_t34" style="position:absolute;left:6960;top:12732;width:635;height:838;rotation:270" o:connectortype="elbow" o:regroupid="1" adj=",-163128,-171529"/>
+            <v:shape id="_x0000_s1049" type="#_x0000_t34" style="position:absolute;left:7786;top:12744;width:635;height:813;rotation:270;flip:x" o:connectortype="elbow" o:regroupid="1" adj=",168148,-213459"/>
+          </v:group>
+        </w:pict>
+      </w:r>
       <w:r>
         <w:t>El diagrama de clases inicial que se implemento es el siguiente:</w:t>
       </w:r>
@@ -172,6 +1206,46 @@
     </w:p>
     <w:p>
       <w:pPr>
+        <w:jc w:val="center"/>
+      </w:pPr>
+    </w:p>
+    <w:p>
+      <w:pPr>
+        <w:jc w:val="center"/>
+      </w:pPr>
+    </w:p>
+    <w:p>
+      <w:pPr>
+        <w:jc w:val="center"/>
+      </w:pPr>
+    </w:p>
+    <w:p>
+      <w:pPr>
+        <w:jc w:val="center"/>
+      </w:pPr>
+    </w:p>
+    <w:p>
+      <w:pPr>
+        <w:jc w:val="center"/>
+      </w:pPr>
+    </w:p>
+    <w:p>
+      <w:pPr>
+        <w:jc w:val="center"/>
+      </w:pPr>
+    </w:p>
+    <w:p>
+      <w:pPr>
+        <w:jc w:val="center"/>
+      </w:pPr>
+    </w:p>
+    <w:p>
+      <w:pPr>
+        <w:jc w:val="center"/>
+      </w:pPr>
+    </w:p>
+    <w:p>
+      <w:pPr>
         <w:jc w:val="both"/>
       </w:pPr>
       <w:r>
@@ -180,8 +1254,50 @@
     </w:p>
     <w:p>
       <w:pPr>
+        <w:ind w:left="-993" w:right="-943"/>
         <w:jc w:val="center"/>
       </w:pPr>
+      <w:r>
+        <w:rPr>
+          <w:noProof/>
+          <w:lang w:eastAsia="es-ES"/>
+        </w:rPr>
+        <w:drawing>
+          <wp:inline distT="0" distB="0" distL="0" distR="0">
+            <wp:extent cx="6631911" cy="4455042"/>
+            <wp:effectExtent l="19050" t="0" r="0" b="0"/>
+            <wp:docPr id="2" name="1 Imagen" descr="CDSalarios.png"/>
+            <wp:cNvGraphicFramePr>
+              <a:graphicFrameLocks xmlns:a="http://schemas.openxmlformats.org/drawingml/2006/main" noChangeAspect="1"/>
+            </wp:cNvGraphicFramePr>
+            <a:graphic xmlns:a="http://schemas.openxmlformats.org/drawingml/2006/main">
+              <a:graphicData uri="http://schemas.openxmlformats.org/drawingml/2006/picture">
+                <pic:pic xmlns:pic="http://schemas.openxmlformats.org/drawingml/2006/picture">
+                  <pic:nvPicPr>
+                    <pic:cNvPr id="0" name="CDSalarios.png"/>
+                    <pic:cNvPicPr/>
+                  </pic:nvPicPr>
+                  <pic:blipFill>
+                    <a:blip r:embed="rId8" cstate="print"/>
+                    <a:stretch>
+                      <a:fillRect/>
+                    </a:stretch>
+                  </pic:blipFill>
+                  <pic:spPr>
+                    <a:xfrm>
+                      <a:off x="0" y="0"/>
+                      <a:ext cx="6639780" cy="4460328"/>
+                    </a:xfrm>
+                    <a:prstGeom prst="rect">
+                      <a:avLst/>
+                    </a:prstGeom>
+                  </pic:spPr>
+                </pic:pic>
+              </a:graphicData>
+            </a:graphic>
+          </wp:inline>
+        </w:drawing>
+      </w:r>
     </w:p>
     <w:p>
       <w:pPr>
@@ -196,18 +1312,22 @@
         <w:pStyle w:val="Ttulo2"/>
         <w:jc w:val="both"/>
       </w:pPr>
+      <w:bookmarkStart w:id="4" w:name="_Toc293983352"/>
       <w:r>
         <w:t>Problemas</w:t>
       </w:r>
+      <w:bookmarkEnd w:id="4"/>
     </w:p>
     <w:p>
       <w:pPr>
         <w:pStyle w:val="Ttulo3"/>
         <w:jc w:val="both"/>
       </w:pPr>
+      <w:bookmarkStart w:id="5" w:name="_Toc293983353"/>
       <w:r>
         <w:t>Problemas principales</w:t>
       </w:r>
+      <w:bookmarkEnd w:id="5"/>
     </w:p>
     <w:p>
       <w:pPr>
@@ -234,11 +1354,7 @@
         <w:jc w:val="both"/>
       </w:pPr>
       <w:r>
-        <w:t xml:space="preserve">Dado que el sistema es una aplicación con interfaces graficas y una serie de pasos a seguir para realizar operaciones, usamos el patrón arquitectónico MVC (Modelo – Vista – </w:t>
-      </w:r>
-      <w:r>
-        <w:lastRenderedPageBreak/>
-        <w:t xml:space="preserve">Controlador) con el cual se planea ordenar los fragmentos de código de tal forma que no existan clases </w:t>
+        <w:t xml:space="preserve">Dado que el sistema es una aplicación con interfaces graficas y una serie de pasos a seguir para realizar operaciones, usamos el patrón arquitectónico MVC (Modelo – Vista – Controlador) con el cual se planea ordenar los fragmentos de código de tal forma que no existan clases </w:t>
       </w:r>
       <w:r>
         <w:t>que adquieran toda la responsabilidad</w:t>
@@ -275,6 +1391,7 @@
         <w:jc w:val="both"/>
       </w:pPr>
       <w:r>
+        <w:lastRenderedPageBreak/>
         <w:t>Al momento de instanciar la base de datos el código se repetía por todas las clases que solicitaban una conexión. Para evitar este problema se uso el patrón Singleton, a través del cual se declaro a la conexión y sus funciones como estáticas (static)</w:t>
       </w:r>
       <w:r>
@@ -377,27 +1494,14 @@
     </w:p>
     <w:p>
       <w:pPr>
-        <w:pStyle w:val="Prrafodelista"/>
-        <w:jc w:val="both"/>
-      </w:pPr>
-    </w:p>
-    <w:p>
-      <w:pPr>
-        <w:pStyle w:val="Ttulo3"/>
-        <w:jc w:val="both"/>
-      </w:pPr>
-      <w:r>
-        <w:t>Problemas secundarios</w:t>
-      </w:r>
-    </w:p>
-    <w:p>
-      <w:pPr>
         <w:pStyle w:val="Ttulo2"/>
         <w:jc w:val="both"/>
       </w:pPr>
+      <w:bookmarkStart w:id="6" w:name="_Toc293983354"/>
       <w:r>
         <w:t>Conclusiones</w:t>
       </w:r>
+      <w:bookmarkEnd w:id="6"/>
     </w:p>
     <w:p>
       <w:pPr>
@@ -407,8 +1511,41 @@
         <w:t>Los patrones tanto de diseño como arquitectónicos fueron de gran utilidad para la comprensión del diseño y funcionamiento del sistema, facilitando también el mantenimiento posteriormente.</w:t>
       </w:r>
     </w:p>
+    <w:p>
+      <w:pPr>
+        <w:pStyle w:val="Ttulo2"/>
+      </w:pPr>
+      <w:bookmarkStart w:id="7" w:name="_Toc293983355"/>
+      <w:r>
+        <w:t>Referencias</w:t>
+      </w:r>
+      <w:bookmarkEnd w:id="7"/>
+    </w:p>
+    <w:p>
+      <w:r>
+        <w:t xml:space="preserve">Para cualquier duda o consulta visita nuestro repositorio: </w:t>
+      </w:r>
+      <w:proofErr w:type="spellStart"/>
+      <w:r>
+        <w:t>github.com</w:t>
+      </w:r>
+      <w:proofErr w:type="gramStart"/>
+      <w:r>
+        <w:t>:geeshack</w:t>
+      </w:r>
+      <w:proofErr w:type="spellEnd"/>
+      <w:proofErr w:type="gramEnd"/>
+      <w:r>
+        <w:t>/</w:t>
+      </w:r>
+      <w:proofErr w:type="spellStart"/>
+      <w:r>
+        <w:t>CalcularSalarios</w:t>
+      </w:r>
+      <w:proofErr w:type="spellEnd"/>
+    </w:p>
     <w:sectPr>
-      <w:footerReference w:type="default" r:id="rId7"/>
+      <w:footerReference w:type="default" r:id="rId9"/>
       <w:pgSz w:w="12240" w:h="15840" w:code="1"/>
       <w:pgMar w:top="1417" w:right="1701" w:bottom="1417" w:left="1701" w:header="708" w:footer="708" w:gutter="0"/>
       <w:cols w:space="708"/>
@@ -474,7 +1611,7 @@
               <w:sz w:val="40"/>
               <w:szCs w:val="40"/>
             </w:rPr>
-            <w:t>2</w:t>
+            <w:t>1</w:t>
           </w:r>
         </w:fldSimple>
       </w:p>
@@ -1030,6 +2167,98 @@
     <w:uiPriority w:val="99"/>
     <w:rsid w:val="008D0C38"/>
   </w:style>
+  <w:style w:type="paragraph" w:styleId="Textodeglobo">
+    <w:name w:val="Balloon Text"/>
+    <w:basedOn w:val="Normal"/>
+    <w:link w:val="TextodegloboCar"/>
+    <w:uiPriority w:val="99"/>
+    <w:semiHidden/>
+    <w:unhideWhenUsed/>
+    <w:rsid w:val="00300886"/>
+    <w:pPr>
+      <w:spacing w:after="0" w:line="240" w:lineRule="auto"/>
+    </w:pPr>
+    <w:rPr>
+      <w:rFonts w:ascii="Tahoma" w:hAnsi="Tahoma" w:cs="Tahoma"/>
+      <w:sz w:val="16"/>
+      <w:szCs w:val="16"/>
+    </w:rPr>
+  </w:style>
+  <w:style w:type="character" w:customStyle="1" w:styleId="TextodegloboCar">
+    <w:name w:val="Texto de globo Car"/>
+    <w:basedOn w:val="Fuentedeprrafopredeter"/>
+    <w:link w:val="Textodeglobo"/>
+    <w:uiPriority w:val="99"/>
+    <w:semiHidden/>
+    <w:rsid w:val="00300886"/>
+    <w:rPr>
+      <w:rFonts w:ascii="Tahoma" w:hAnsi="Tahoma" w:cs="Tahoma"/>
+      <w:sz w:val="16"/>
+      <w:szCs w:val="16"/>
+    </w:rPr>
+  </w:style>
+  <w:style w:type="paragraph" w:styleId="TtulodeTDC">
+    <w:name w:val="TOC Heading"/>
+    <w:basedOn w:val="Ttulo1"/>
+    <w:next w:val="Normal"/>
+    <w:uiPriority w:val="39"/>
+    <w:semiHidden/>
+    <w:unhideWhenUsed/>
+    <w:qFormat/>
+    <w:rsid w:val="00363D46"/>
+    <w:pPr>
+      <w:outlineLvl w:val="9"/>
+    </w:pPr>
+  </w:style>
+  <w:style w:type="paragraph" w:styleId="TDC1">
+    <w:name w:val="toc 1"/>
+    <w:basedOn w:val="Normal"/>
+    <w:next w:val="Normal"/>
+    <w:autoRedefine/>
+    <w:uiPriority w:val="39"/>
+    <w:unhideWhenUsed/>
+    <w:rsid w:val="00363D46"/>
+    <w:pPr>
+      <w:spacing w:after="100"/>
+    </w:pPr>
+  </w:style>
+  <w:style w:type="paragraph" w:styleId="TDC2">
+    <w:name w:val="toc 2"/>
+    <w:basedOn w:val="Normal"/>
+    <w:next w:val="Normal"/>
+    <w:autoRedefine/>
+    <w:uiPriority w:val="39"/>
+    <w:unhideWhenUsed/>
+    <w:rsid w:val="00363D46"/>
+    <w:pPr>
+      <w:spacing w:after="100"/>
+      <w:ind w:left="220"/>
+    </w:pPr>
+  </w:style>
+  <w:style w:type="paragraph" w:styleId="TDC3">
+    <w:name w:val="toc 3"/>
+    <w:basedOn w:val="Normal"/>
+    <w:next w:val="Normal"/>
+    <w:autoRedefine/>
+    <w:uiPriority w:val="39"/>
+    <w:unhideWhenUsed/>
+    <w:rsid w:val="00363D46"/>
+    <w:pPr>
+      <w:spacing w:after="100"/>
+      <w:ind w:left="440"/>
+    </w:pPr>
+  </w:style>
+  <w:style w:type="character" w:styleId="Hipervnculo">
+    <w:name w:val="Hyperlink"/>
+    <w:basedOn w:val="Fuentedeprrafopredeter"/>
+    <w:uiPriority w:val="99"/>
+    <w:unhideWhenUsed/>
+    <w:rsid w:val="00363D46"/>
+    <w:rPr>
+      <w:color w:val="0000FF" w:themeColor="hyperlink"/>
+      <w:u w:val="single"/>
+    </w:rPr>
+  </w:style>
 </w:styles>
 </file>
 
@@ -1314,4 +2543,16 @@
   <a:objectDefaults/>
   <a:extraClrSchemeLst/>
 </a:theme>
+</file>
+
+<file path=customXml/item1.xml><?xml version="1.0" encoding="utf-8"?>
+<b:Sources xmlns:b="http://schemas.openxmlformats.org/officeDocument/2006/bibliography" xmlns="http://schemas.openxmlformats.org/officeDocument/2006/bibliography" SelectedStyle="\APA.XSL" StyleName="APA"/>
+</file>
+
+<file path=customXml/itemProps1.xml><?xml version="1.0" encoding="utf-8"?>
+<ds:datastoreItem xmlns:ds="http://schemas.openxmlformats.org/officeDocument/2006/customXml" ds:itemID="{63AA4A65-A4B5-4CEC-9521-91105B1D1848}">
+  <ds:schemaRefs>
+    <ds:schemaRef ds:uri="http://schemas.openxmlformats.org/officeDocument/2006/bibliography"/>
+  </ds:schemaRefs>
+</ds:datastoreItem>
 </file>
</xml_diff>